<commit_message>
Writing more of the Article for September 1st 2025
</commit_message>
<xml_diff>
--- a/Articles/2025/1-Blender-Continued/8-Creating-Curves/3-Bezier-More-Complex-Forms/Write Up.docx
+++ b/Articles/2025/1-Blender-Continued/8-Creating-Curves/3-Bezier-More-Complex-Forms/Write Up.docx
@@ -12,7 +12,10 @@
     </w:p>
     <w:p>
       <w:r>
-        <w:t>This week, we will be starting to learn how to actually use a Bezier curve. Last week, we brought a Bezier curve into our project, but then we threw it away, and were able to draw a curve, instead. This week will be different as we do a much deeper dive into those Bezier curves themselves, and how to go about using them.</w:t>
+        <w:t xml:space="preserve">This week, we will be </w:t>
+      </w:r>
+      <w:r>
+        <w:t>diving a bit deeper into these Bezier Curves, as we learn to manipulate them with more precision.</w:t>
       </w:r>
     </w:p>
     <w:p>
@@ -25,7 +28,7 @@
         <w:pStyle w:val="Heading1"/>
       </w:pPr>
       <w:r>
-        <w:t>2 Bezier Curves</w:t>
+        <w:t>3 Bezier Curves More Complex</w:t>
       </w:r>
     </w:p>
     <w:p/>

</xml_diff>